<commit_message>
modifications of the statement
</commit_message>
<xml_diff>
--- a/docs/ENUNCIADO.docx
+++ b/docs/ENUNCIADO.docx
@@ -217,15 +217,40 @@
           <w:sz w:val="24"/>
           <w:szCs w:val="24"/>
         </w:rPr>
-        <w:t xml:space="preserve">El objetivo principal es derrotar a los diez enemigos, pero para los usuarios que quieran proponerse un reto de verdad, el objetivo es ganar con la mayor cantidad de energía restante. Para obtener los mejores puntajes, la energía gastada debe ser lo menor posible, es decir, mientras más reñido sea el combate, mayor energía se va a gastar, esto con el objetivo de que el usuario no utilice los personajes más poderosos </w:t>
-      </w:r>
-      <w:r>
-        <w:rPr>
-          <w:rFonts w:ascii="Arial" w:hAnsi="Arial" w:cs="Arial"/>
-          <w:sz w:val="24"/>
-          <w:szCs w:val="24"/>
-        </w:rPr>
-        <w:t>contra personaje</w:t>
+        <w:t>El objetivo principal es derrotar a los diez enemigos, pero para los usuarios que quieran proponerse un reto de verdad, el objetivo es ganar con la mayor cantidad de energía restante. Para obtener los mejores puntajes, la energía gastada debe ser lo menor posible, es decir, mientras más reñido sea el combate, mayor energía se va a gastar, esto con el objetivo de que el usuario no utilice los personajes más poderosos</w:t>
+      </w:r>
+      <w:r>
+        <w:rPr>
+          <w:rFonts w:ascii="Arial" w:hAnsi="Arial" w:cs="Arial"/>
+          <w:sz w:val="24"/>
+          <w:szCs w:val="24"/>
+        </w:rPr>
+        <w:t xml:space="preserve"> siempre.</w:t>
+      </w:r>
+    </w:p>
+    <w:p>
+      <w:pPr>
+        <w:rPr>
+          <w:rFonts w:ascii="Arial" w:hAnsi="Arial" w:cs="Arial"/>
+          <w:sz w:val="24"/>
+          <w:szCs w:val="24"/>
+        </w:rPr>
+      </w:pPr>
+      <w:r>
+        <w:rPr>
+          <w:rFonts w:ascii="Arial" w:hAnsi="Arial" w:cs="Arial"/>
+          <w:sz w:val="24"/>
+          <w:szCs w:val="24"/>
+        </w:rPr>
+        <w:t>Cuando el</w:t>
+      </w:r>
+      <w:r>
+        <w:rPr>
+          <w:rFonts w:ascii="Arial" w:hAnsi="Arial" w:cs="Arial"/>
+          <w:sz w:val="24"/>
+          <w:szCs w:val="24"/>
+        </w:rPr>
+        <w:t xml:space="preserve"> personaje</w:t>
       </w:r>
       <w:r>
         <w:rPr>
@@ -235,6 +260,15 @@
         </w:rPr>
         <w:t xml:space="preserve"> del usuario es derrotado, la energía de la batalla será sumada a la energía total, quiere decir que gastamos energía al ganar la batalla, y ganamos energía al perder un combate. Aquí es donde el jugador debe usar una gran estrategia con el objetivo de conservar la mayor cantidad de energía. Que al finalizar se convierte en el puntaje definitivo del jugador que será mostrado en un ranking para determinar quién es el mejor jugador actual del juego.</w:t>
       </w:r>
+    </w:p>
+    <w:p>
+      <w:pPr>
+        <w:rPr>
+          <w:rFonts w:ascii="Arial" w:hAnsi="Arial" w:cs="Arial"/>
+          <w:sz w:val="24"/>
+          <w:szCs w:val="24"/>
+        </w:rPr>
+      </w:pPr>
     </w:p>
     <w:p>
       <w:pPr>
@@ -255,7 +289,6 @@
           <w:sz w:val="24"/>
           <w:szCs w:val="24"/>
         </w:rPr>
-        <w:lastRenderedPageBreak/>
         <w:t>Requerimientos Funcionales y No Funcionales</w:t>
       </w:r>
     </w:p>
@@ -513,7 +546,7 @@
           </mc:Choice>
           <mc:Fallback>
             <w:pict>
-              <v:oval w14:anchorId="3F360233" id="Elipse 2" o:spid="_x0000_s1026" style="position:absolute;margin-left:223.15pt;margin-top:12.85pt;width:96.75pt;height:74.25pt;z-index:251660288;visibility:visible;mso-wrap-style:square;mso-width-percent:0;mso-height-percent:0;mso-wrap-distance-left:9pt;mso-wrap-distance-top:0;mso-wrap-distance-right:9pt;mso-wrap-distance-bottom:0;mso-position-horizontal:absolute;mso-position-horizontal-relative:text;mso-position-vertical:absolute;mso-position-vertical-relative:text;mso-width-percent:0;mso-height-percent:0;mso-width-relative:margin;mso-height-relative:margin;v-text-anchor:middle" o:gfxdata="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" fillcolor="white [3201]" strokecolor="#70ad47 [3209]" strokeweight="1pt">
+              <v:oval w14:anchorId="065E94F9" id="Elipse 2" o:spid="_x0000_s1026" style="position:absolute;margin-left:223.15pt;margin-top:12.85pt;width:96.75pt;height:74.25pt;z-index:251660288;visibility:visible;mso-wrap-style:square;mso-width-percent:0;mso-height-percent:0;mso-wrap-distance-left:9pt;mso-wrap-distance-top:0;mso-wrap-distance-right:9pt;mso-wrap-distance-bottom:0;mso-position-horizontal:absolute;mso-position-horizontal-relative:text;mso-position-vertical:absolute;mso-position-vertical-relative:text;mso-width-percent:0;mso-height-percent:0;mso-width-relative:margin;mso-height-relative:margin;v-text-anchor:middle" o:gfxdata="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" fillcolor="white [3201]" strokecolor="#70ad47 [3209]" strokeweight="1pt">
                 <v:stroke joinstyle="miter"/>
               </v:oval>
             </w:pict>
@@ -590,7 +623,7 @@
           </mc:Choice>
           <mc:Fallback>
             <w:pict>
-              <v:oval w14:anchorId="2F6DFE59" id="Elipse 1" o:spid="_x0000_s1026" style="position:absolute;margin-left:83.7pt;margin-top:14.35pt;width:84pt;height:70.5pt;z-index:251659264;visibility:visible;mso-wrap-style:square;mso-width-percent:0;mso-height-percent:0;mso-wrap-distance-left:9pt;mso-wrap-distance-top:0;mso-wrap-distance-right:9pt;mso-wrap-distance-bottom:0;mso-position-horizontal:absolute;mso-position-horizontal-relative:text;mso-position-vertical:absolute;mso-position-vertical-relative:text;mso-width-percent:0;mso-height-percent:0;mso-width-relative:margin;mso-height-relative:margin;v-text-anchor:middle" o:gfxdata="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" fillcolor="white [3201]" strokecolor="#70ad47 [3209]" strokeweight="1pt">
+              <v:oval w14:anchorId="471A5199" id="Elipse 1" o:spid="_x0000_s1026" style="position:absolute;margin-left:83.7pt;margin-top:14.35pt;width:84pt;height:70.5pt;z-index:251659264;visibility:visible;mso-wrap-style:square;mso-width-percent:0;mso-height-percent:0;mso-wrap-distance-left:9pt;mso-wrap-distance-top:0;mso-wrap-distance-right:9pt;mso-wrap-distance-bottom:0;mso-position-horizontal:absolute;mso-position-horizontal-relative:text;mso-position-vertical:absolute;mso-position-vertical-relative:text;mso-width-percent:0;mso-height-percent:0;mso-width-relative:margin;mso-height-relative:margin;v-text-anchor:middle" o:gfxdata="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" fillcolor="white [3201]" strokecolor="#70ad47 [3209]" strokeweight="1pt">
                 <v:stroke joinstyle="miter"/>
               </v:oval>
             </w:pict>
@@ -668,7 +701,7 @@
           </mc:Choice>
           <mc:Fallback>
             <w:pict>
-              <v:shapetype w14:anchorId="4970AF6B" id="_x0000_t32" coordsize="21600,21600" o:spt="32" o:oned="t" path="m,l21600,21600e" filled="f">
+              <v:shapetype w14:anchorId="4546F9E1" id="_x0000_t32" coordsize="21600,21600" o:spt="32" o:oned="t" path="m,l21600,21600e" filled="f">
                 <v:path arrowok="t" fillok="f" o:connecttype="none"/>
                 <o:lock v:ext="edit" shapetype="t"/>
               </v:shapetype>
@@ -1024,7 +1057,7 @@
           </mc:Choice>
           <mc:Fallback>
             <w:pict>
-              <v:shape w14:anchorId="668AD5CC" id="Conector recto de flecha 7" o:spid="_x0000_s1026" type="#_x0000_t32" style="position:absolute;margin-left:160.95pt;margin-top:20.3pt;width:64.5pt;height:6pt;flip:x;z-index:251665408;visibility:visible;mso-wrap-style:square;mso-wrap-distance-left:9pt;mso-wrap-distance-top:0;mso-wrap-distance-right:9pt;mso-wrap-distance-bottom:0;mso-position-horizontal:absolute;mso-position-horizontal-relative:text;mso-position-vertical:absolute;mso-position-vertical-relative:text" o:gfxdata="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" strokecolor="#4472c4 [3204]" strokeweight=".5pt">
+              <v:shape w14:anchorId="0958D2BF" id="Conector recto de flecha 7" o:spid="_x0000_s1026" type="#_x0000_t32" style="position:absolute;margin-left:160.95pt;margin-top:20.3pt;width:64.5pt;height:6pt;flip:x;z-index:251665408;visibility:visible;mso-wrap-style:square;mso-wrap-distance-left:9pt;mso-wrap-distance-top:0;mso-wrap-distance-right:9pt;mso-wrap-distance-bottom:0;mso-position-horizontal:absolute;mso-position-horizontal-relative:text;mso-position-vertical:absolute;mso-position-vertical-relative:text" o:gfxdata="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" strokecolor="#4472c4 [3204]" strokeweight=".5pt">
                 <v:stroke endarrow="block" joinstyle="miter"/>
               </v:shape>
             </w:pict>
@@ -1302,16 +1335,7 @@
           <w:sz w:val="24"/>
           <w:szCs w:val="24"/>
         </w:rPr>
-        <w:t xml:space="preserve">el usuario escoge uno de los diez personajes elegidos para enfrentar el primer oponente dado. Dependiendo de la relación entre estos oponentes, se puede, perder o ganar la batalla en caso de que haya sido </w:t>
-      </w:r>
-      <w:r>
-        <w:rPr>
-          <w:rFonts w:ascii="Arial" w:hAnsi="Arial" w:cs="Arial"/>
-          <w:sz w:val="24"/>
-          <w:szCs w:val="24"/>
-        </w:rPr>
-        <w:lastRenderedPageBreak/>
-        <w:t>previamente creada, y en caso de que la batalla no exista, se crea y después procede a ganarla o perderla.</w:t>
+        <w:t>el usuario escoge uno de los diez personajes elegidos para enfrentar el primer oponente dado. Dependiendo de la relación entre estos oponentes, se puede, perder o ganar la batalla en caso de que haya sido previamente creada, y en caso de que la batalla no exista, se crea y después procede a ganarla o perderla.</w:t>
       </w:r>
     </w:p>
     <w:p>
@@ -1625,13 +1649,8 @@
       <w:r>
         <w:t xml:space="preserve"> </w:t>
       </w:r>
-      <w:proofErr w:type="spellStart"/>
-      <w:r>
-        <w:t>Capcom</w:t>
-      </w:r>
-      <w:proofErr w:type="spellEnd"/>
-      <w:r>
-        <w:t xml:space="preserve"> Co., Ltd. es una empresa japonesa desarrolladora y distribuidora de videojuegos. Fue fundada en 1979, </w:t>
+      <w:r>
+        <w:t xml:space="preserve">Capcom Co., Ltd. es una empresa japonesa desarrolladora y distribuidora de videojuegos. Fue fundada en 1979, </w:t>
       </w:r>
       <w:r>
         <w:t>se</w:t>

</xml_diff>